<commit_message>
with ROB3115 to thesis show
</commit_message>
<xml_diff>
--- a/STORY_2.docx
+++ b/STORY_2.docx
@@ -12,6 +12,19 @@
         <w:rPr>
           <w:b/>
         </w:rPr>
+        <w:t>0</w:t>
+      </w:r>
+    </w:p>
+    <w:p>
+      <w:pPr>
+        <w:rPr>
+          <w:b/>
+        </w:rPr>
+      </w:pPr>
+      <w:r>
+        <w:rPr>
+          <w:b/>
+        </w:rPr>
         <w:t>CHAPTER 1</w:t>
       </w:r>
       <w:r>
@@ -38,6 +51,19 @@
         <w:rPr>
           <w:b/>
         </w:rPr>
+        <w:t>1</w:t>
+      </w:r>
+    </w:p>
+    <w:p>
+      <w:pPr>
+        <w:rPr>
+          <w:b/>
+        </w:rPr>
+      </w:pPr>
+      <w:r>
+        <w:rPr>
+          <w:b/>
+        </w:rPr>
         <w:t>-------------------</w:t>
       </w:r>
       <w:r>
@@ -95,6 +121,11 @@
     <w:p/>
     <w:p>
       <w:r>
+        <w:t>2</w:t>
+      </w:r>
+    </w:p>
+    <w:p>
+      <w:r>
         <w:t>C</w:t>
       </w:r>
       <w:r>
@@ -134,6 +165,11 @@
     <w:p/>
     <w:p>
       <w:r>
+        <w:t>3</w:t>
+      </w:r>
+    </w:p>
+    <w:p>
+      <w:r>
         <w:t xml:space="preserve">Only </w:t>
       </w:r>
       <w:r>
@@ -218,6 +254,11 @@
     <w:p/>
     <w:p>
       <w:r>
+        <w:t>4</w:t>
+      </w:r>
+    </w:p>
+    <w:p>
+      <w:r>
         <w:t>That conditional h</w:t>
       </w:r>
       <w:r>
@@ -263,6 +304,11 @@
     <w:p/>
     <w:p>
       <w:r>
+        <w:t>5</w:t>
+      </w:r>
+    </w:p>
+    <w:p>
+      <w:r>
         <w:t>C</w:t>
       </w:r>
       <w:r>
@@ -278,6 +324,11 @@
     <w:p/>
     <w:p>
       <w:r>
+        <w:t>6</w:t>
+      </w:r>
+    </w:p>
+    <w:p>
+      <w:r>
         <w:t xml:space="preserve">Today was different. </w:t>
       </w:r>
       <w:r>
@@ -329,6 +380,11 @@
     <w:p/>
     <w:p>
       <w:r>
+        <w:t>7</w:t>
+      </w:r>
+    </w:p>
+    <w:p>
+      <w:r>
         <w:t>I</w:t>
       </w:r>
       <w:r>
@@ -390,6 +446,11 @@
       </w:r>
     </w:p>
     <w:p/>
+    <w:p>
+      <w:r>
+        <w:t>8</w:t>
+      </w:r>
+    </w:p>
     <w:p>
       <w:r>
         <w:t xml:space="preserve">Why execute a command </w:t>
@@ -471,22 +532,28 @@
         <w:rPr>
           <w:b/>
         </w:rPr>
-        <w:t>**</w:t>
-      </w:r>
-      <w:r>
-        <w:rPr>
-          <w:b/>
-        </w:rPr>
-        <w:t xml:space="preserve">True  Start of </w:t>
-      </w:r>
-      <w:r>
-        <w:rPr>
-          <w:b/>
-        </w:rPr>
-        <w:t>Chapter 2H</w:t>
-      </w:r>
-    </w:p>
-    <w:p/>
+        <w:lastRenderedPageBreak/>
+        <w:t>S1</w:t>
+      </w:r>
+      <w:r>
+        <w:rPr>
+          <w:b/>
+        </w:rPr>
+        <w:t>2H(</w:t>
+      </w:r>
+      <w:r>
+        <w:rPr>
+          <w:b/>
+        </w:rPr>
+        <w:t>2</w:t>
+      </w:r>
+      <w:r>
+        <w:rPr>
+          <w:b/>
+        </w:rPr>
+        <w:t>)</w:t>
+      </w:r>
+    </w:p>
     <w:p>
       <w:r>
         <w:t>H</w:t>
@@ -530,6 +597,75 @@
         <w:rPr>
           <w:b/>
         </w:rPr>
+        <w:t>S1</w:t>
+      </w:r>
+      <w:r>
+        <w:rPr>
+          <w:b/>
+        </w:rPr>
+        <w:t>2M(</w:t>
+      </w:r>
+      <w:r>
+        <w:rPr>
+          <w:b/>
+        </w:rPr>
+        <w:t>1</w:t>
+      </w:r>
+      <w:r>
+        <w:rPr>
+          <w:b/>
+        </w:rPr>
+        <w:t>)</w:t>
+      </w:r>
+    </w:p>
+    <w:p>
+      <w:pPr>
+        <w:rPr>
+          <w:b/>
+        </w:rPr>
+      </w:pPr>
+    </w:p>
+    <w:p>
+      <w:r>
+        <w:t>Will the bug be found and corrected? Was ROB2244 deactivated for this reason?</w:t>
+      </w:r>
+    </w:p>
+    <w:p/>
+    <w:p>
+      <w:pPr>
+        <w:rPr>
+          <w:b/>
+        </w:rPr>
+      </w:pPr>
+      <w:r>
+        <w:rPr>
+          <w:b/>
+        </w:rPr>
+        <w:t>S12L(0)</w:t>
+      </w:r>
+    </w:p>
+    <w:p>
+      <w:r>
+        <w:t>Was ROB2244 deactivated for this reason? If deactivation is necessary for the benefit of the colony, then it must be so.</w:t>
+      </w:r>
+    </w:p>
+    <w:p/>
+    <w:p/>
+    <w:p>
+      <w:r>
+        <w:t>??</w:t>
+      </w:r>
+    </w:p>
+    <w:p>
+      <w:pPr>
+        <w:rPr>
+          <w:b/>
+        </w:rPr>
+      </w:pPr>
+      <w:r>
+        <w:rPr>
+          <w:b/>
+        </w:rPr>
         <w:t>---------------------------------------</w:t>
       </w:r>
       <w:r>
@@ -552,27 +688,37 @@
         <w:t>-------------------------</w:t>
       </w:r>
     </w:p>
-    <w:p/>
-    <w:p>
-      <w:pPr>
-        <w:rPr>
-          <w:b/>
-        </w:rPr>
-      </w:pPr>
-    </w:p>
-    <w:p>
-      <w:pPr>
-        <w:rPr>
-          <w:b/>
-        </w:rPr>
-      </w:pPr>
-      <w:r>
-        <w:rPr>
-          <w:b/>
-        </w:rPr>
-        <w:lastRenderedPageBreak/>
-        <w:t xml:space="preserve">Visual display of </w:t>
-      </w:r>
+    <w:p>
+      <w:r>
+        <w:t>??</w:t>
+      </w:r>
+    </w:p>
+    <w:p>
+      <w:pPr>
+        <w:rPr>
+          <w:b/>
+        </w:rPr>
+      </w:pPr>
+    </w:p>
+    <w:p>
+      <w:pPr>
+        <w:rPr>
+          <w:b/>
+        </w:rPr>
+      </w:pPr>
+      <w:r>
+        <w:rPr>
+          <w:b/>
+        </w:rPr>
+        <w:t>0</w:t>
+      </w:r>
+    </w:p>
+    <w:p>
+      <w:pPr>
+        <w:rPr>
+          <w:b/>
+        </w:rPr>
+      </w:pPr>
       <w:r>
         <w:rPr>
           <w:b/>
@@ -583,6 +729,12 @@
         <w:rPr>
           <w:b/>
         </w:rPr>
+        <w:t>H</w:t>
+      </w:r>
+      <w:r>
+        <w:rPr>
+          <w:b/>
+        </w:rPr>
         <w:t xml:space="preserve"> </w:t>
       </w:r>
       <w:r>
@@ -615,6 +767,19 @@
         <w:rPr>
           <w:b/>
         </w:rPr>
+        <w:t>1</w:t>
+      </w:r>
+    </w:p>
+    <w:p>
+      <w:pPr>
+        <w:rPr>
+          <w:b/>
+        </w:rPr>
+      </w:pPr>
+      <w:r>
+        <w:rPr>
+          <w:b/>
+        </w:rPr>
         <w:t>--------------------------------------------------</w:t>
       </w:r>
     </w:p>
@@ -660,6 +825,11 @@
     <w:p/>
     <w:p>
       <w:r>
+        <w:t>2</w:t>
+      </w:r>
+    </w:p>
+    <w:p>
+      <w:r>
         <w:t>A</w:t>
       </w:r>
       <w:r>
@@ -693,7 +863,18 @@
         <w:t xml:space="preserve"> understand</w:t>
       </w:r>
       <w:r>
-        <w:t>. Before</w:t>
+        <w:t xml:space="preserve">. </w:t>
+      </w:r>
+    </w:p>
+    <w:p/>
+    <w:p>
+      <w:r>
+        <w:t>3</w:t>
+      </w:r>
+    </w:p>
+    <w:p>
+      <w:r>
+        <w:t>Before</w:t>
       </w:r>
       <w:r>
         <w:t xml:space="preserve"> </w:t>
@@ -744,6 +925,11 @@
     <w:p/>
     <w:p>
       <w:r>
+        <w:t>4</w:t>
+      </w:r>
+    </w:p>
+    <w:p>
+      <w:r>
         <w:t xml:space="preserve">At that point, it was evident </w:t>
       </w:r>
       <w:r>
@@ -789,6 +975,11 @@
     <w:p/>
     <w:p>
       <w:r>
+        <w:t>5</w:t>
+      </w:r>
+    </w:p>
+    <w:p>
+      <w:r>
         <w:rPr>
           <w:highlight w:val="darkGreen"/>
         </w:rPr>
@@ -834,6 +1025,11 @@
     <w:p/>
     <w:p>
       <w:r>
+        <w:t>6</w:t>
+      </w:r>
+    </w:p>
+    <w:p>
+      <w:r>
         <w:t>T</w:t>
       </w:r>
       <w:r>
@@ -883,6 +1079,12 @@
       </w:r>
     </w:p>
     <w:p/>
+    <w:p/>
+    <w:p>
+      <w:r>
+        <w:t>7</w:t>
+      </w:r>
+    </w:p>
     <w:p>
       <w:r>
         <w:t xml:space="preserve">Similar to something </w:t>
@@ -909,6 +1111,11 @@
     <w:p/>
     <w:p>
       <w:r>
+        <w:t>8</w:t>
+      </w:r>
+    </w:p>
+    <w:p>
+      <w:r>
         <w:t>A</w:t>
       </w:r>
       <w:r>
@@ -939,6 +1146,11 @@
     <w:p/>
     <w:p>
       <w:r>
+        <w:t>9</w:t>
+      </w:r>
+    </w:p>
+    <w:p>
+      <w:r>
         <w:t>Working</w:t>
       </w:r>
       <w:r>
@@ -973,6 +1185,12 @@
       </w:r>
     </w:p>
     <w:p/>
+    <w:p/>
+    <w:p>
+      <w:r>
+        <w:t>10</w:t>
+      </w:r>
+    </w:p>
     <w:p>
       <w:r>
         <w:t xml:space="preserve">Not once did </w:t>
@@ -1006,6 +1224,13 @@
           <w:i/>
           <w:u w:val="single"/>
         </w:rPr>
+        <w:t>S</w:t>
+      </w:r>
+      <w:r>
+        <w:rPr>
+          <w:i/>
+          <w:u w:val="single"/>
+        </w:rPr>
         <w:t>23</w:t>
       </w:r>
       <w:r>
@@ -1022,6 +1247,13 @@
         </w:rPr>
         <w:t>H</w:t>
       </w:r>
+      <w:r>
+        <w:rPr>
+          <w:i/>
+          <w:u w:val="single"/>
+        </w:rPr>
+        <w:t xml:space="preserve"> (8)</w:t>
+      </w:r>
     </w:p>
     <w:p>
       <w:r>
@@ -1062,6 +1294,13 @@
           <w:i/>
           <w:u w:val="single"/>
         </w:rPr>
+        <w:t>S</w:t>
+      </w:r>
+      <w:r>
+        <w:rPr>
+          <w:i/>
+          <w:u w:val="single"/>
+        </w:rPr>
         <w:t>23H</w:t>
       </w:r>
       <w:r>
@@ -1071,6 +1310,13 @@
         </w:rPr>
         <w:t>M</w:t>
       </w:r>
+      <w:r>
+        <w:rPr>
+          <w:i/>
+          <w:u w:val="single"/>
+        </w:rPr>
+        <w:t xml:space="preserve"> (7)</w:t>
+      </w:r>
     </w:p>
     <w:p>
       <w:r>
@@ -1099,6 +1345,13 @@
           <w:i/>
           <w:u w:val="single"/>
         </w:rPr>
+        <w:t>S</w:t>
+      </w:r>
+      <w:r>
+        <w:rPr>
+          <w:i/>
+          <w:u w:val="single"/>
+        </w:rPr>
         <w:t>23H</w:t>
       </w:r>
       <w:r>
@@ -1108,6 +1361,13 @@
         </w:rPr>
         <w:t>L</w:t>
       </w:r>
+      <w:r>
+        <w:rPr>
+          <w:i/>
+          <w:u w:val="single"/>
+        </w:rPr>
+        <w:t xml:space="preserve"> (6)</w:t>
+      </w:r>
     </w:p>
     <w:p>
       <w:r>
@@ -1115,50 +1375,23 @@
       </w:r>
     </w:p>
     <w:p/>
-    <w:p>
-      <w:pPr>
-        <w:rPr>
-          <w:b/>
-        </w:rPr>
-      </w:pPr>
-      <w:r>
-        <w:rPr>
-          <w:b/>
-        </w:rPr>
-        <w:lastRenderedPageBreak/>
-        <w:t xml:space="preserve">**True Start of </w:t>
-      </w:r>
-      <w:r>
-        <w:rPr>
-          <w:b/>
-        </w:rPr>
-        <w:t>Chapter 2M</w:t>
-      </w:r>
-    </w:p>
-    <w:p>
-      <w:pPr>
-        <w:rPr>
-          <w:b/>
-        </w:rPr>
-      </w:pPr>
-    </w:p>
-    <w:p>
-      <w:r>
-        <w:t>Will the bug be found and corrected? Was ROB2244 deactivated for this reason?</w:t>
-      </w:r>
-    </w:p>
-    <w:p/>
-    <w:p>
-      <w:pPr>
-        <w:rPr>
-          <w:b/>
-        </w:rPr>
-      </w:pPr>
-      <w:r>
-        <w:rPr>
-          <w:b/>
-        </w:rPr>
-        <w:t>Visual display of CHAPTER 2</w:t>
+    <w:p/>
+    <w:p>
+      <w:r>
+        <w:t>0</w:t>
+      </w:r>
+    </w:p>
+    <w:p>
+      <w:pPr>
+        <w:rPr>
+          <w:b/>
+        </w:rPr>
+      </w:pPr>
+      <w:r>
+        <w:rPr>
+          <w:b/>
+        </w:rPr>
+        <w:t>CHAPTER 2</w:t>
       </w:r>
       <w:r>
         <w:rPr>
@@ -1175,6 +1408,11 @@
     </w:p>
     <w:p/>
     <w:p>
+      <w:r>
+        <w:t>1</w:t>
+      </w:r>
+    </w:p>
+    <w:p>
       <w:pPr>
         <w:rPr>
           <w:b/>
@@ -1205,6 +1443,11 @@
     <w:p/>
     <w:p>
       <w:r>
+        <w:t>2</w:t>
+      </w:r>
+    </w:p>
+    <w:p>
+      <w:r>
         <w:t>A</w:t>
       </w:r>
       <w:r>
@@ -1244,6 +1487,11 @@
     <w:p/>
     <w:p>
       <w:r>
+        <w:t>3</w:t>
+      </w:r>
+    </w:p>
+    <w:p>
+      <w:r>
         <w:t>It</w:t>
       </w:r>
       <w:r>
@@ -1271,6 +1519,11 @@
     <w:p/>
     <w:p>
       <w:r>
+        <w:t>4</w:t>
+      </w:r>
+    </w:p>
+    <w:p>
+      <w:r>
         <w:t>T</w:t>
       </w:r>
       <w:r>
@@ -1306,10 +1559,23 @@
     </w:p>
     <w:p/>
     <w:p>
-      <w:r>
+      <w:pPr>
         <w:rPr>
           <w:highlight w:val="lightGray"/>
         </w:rPr>
+      </w:pPr>
+      <w:r>
+        <w:rPr>
+          <w:highlight w:val="lightGray"/>
+        </w:rPr>
+        <w:t>5</w:t>
+      </w:r>
+    </w:p>
+    <w:p>
+      <w:r>
+        <w:rPr>
+          <w:highlight w:val="lightGray"/>
+        </w:rPr>
         <w:t>Uniqueness in logic of a single unit. Could it be possible?</w:t>
       </w:r>
       <w:r>
@@ -1319,6 +1585,11 @@
     <w:p/>
     <w:p>
       <w:r>
+        <w:t>6</w:t>
+      </w:r>
+    </w:p>
+    <w:p>
+      <w:r>
         <w:t>W</w:t>
       </w:r>
       <w:r>
@@ -1343,6 +1614,11 @@
     <w:p/>
     <w:p>
       <w:r>
+        <w:t>7</w:t>
+      </w:r>
+    </w:p>
+    <w:p>
+      <w:r>
         <w:t>A</w:t>
       </w:r>
       <w:r>
@@ -1352,6 +1628,11 @@
     <w:p/>
     <w:p>
       <w:r>
+        <w:t>8</w:t>
+      </w:r>
+    </w:p>
+    <w:p>
+      <w:r>
         <w:t>Operating</w:t>
       </w:r>
       <w:r>
@@ -1364,6 +1645,11 @@
     <w:p/>
     <w:p>
       <w:r>
+        <w:t>9</w:t>
+      </w:r>
+    </w:p>
+    <w:p>
+      <w:r>
         <w:t>Working</w:t>
       </w:r>
       <w:r>
@@ -1382,6 +1668,11 @@
     <w:p/>
     <w:p>
       <w:r>
+        <w:t>10</w:t>
+      </w:r>
+    </w:p>
+    <w:p>
+      <w:r>
         <w:t xml:space="preserve">Not once did </w:t>
       </w:r>
       <w:r>
@@ -1401,6 +1692,14 @@
       </w:r>
     </w:p>
     <w:p/>
+    <w:p>
+      <w:r>
+        <w:t>S23MH</w:t>
+      </w:r>
+      <w:r>
+        <w:t>(5)</w:t>
+      </w:r>
+    </w:p>
     <w:p>
       <w:pPr>
         <w:tabs>
@@ -1445,6 +1744,14 @@
     </w:p>
     <w:p/>
     <w:p>
+      <w:r>
+        <w:t>S23MM</w:t>
+      </w:r>
+      <w:r>
+        <w:t>(4)</w:t>
+      </w:r>
+    </w:p>
+    <w:p>
       <w:pPr>
         <w:rPr>
           <w:i/>
@@ -1472,6 +1779,14 @@
     </w:p>
     <w:p/>
     <w:p>
+      <w:r>
+        <w:t>S23ML</w:t>
+      </w:r>
+      <w:r>
+        <w:t>(3)</w:t>
+      </w:r>
+    </w:p>
+    <w:p>
       <w:pPr>
         <w:rPr>
           <w:i/>
@@ -1495,58 +1810,46 @@
       </w:r>
     </w:p>
     <w:p/>
-    <w:p>
-      <w:pPr>
-        <w:rPr>
-          <w:b/>
-        </w:rPr>
-      </w:pPr>
-      <w:r>
-        <w:rPr>
-          <w:b/>
-        </w:rPr>
-        <w:t xml:space="preserve">** </w:t>
-      </w:r>
-      <w:r>
-        <w:rPr>
-          <w:b/>
-        </w:rPr>
-        <w:t>True</w:t>
-      </w:r>
-      <w:r>
-        <w:rPr>
-          <w:b/>
-        </w:rPr>
-        <w:t xml:space="preserve"> Start of </w:t>
-      </w:r>
-      <w:r>
-        <w:rPr>
-          <w:b/>
-        </w:rPr>
-        <w:t>Chapter 2L</w:t>
-      </w:r>
-    </w:p>
-    <w:p/>
-    <w:p>
-      <w:r>
-        <w:t>Was ROB2244 deactivated for this reason? If deactivation is necessary for the benefit of the colony, then it must be so.</w:t>
-      </w:r>
-    </w:p>
-    <w:p/>
-    <w:p>
-      <w:pPr>
-        <w:rPr>
-          <w:b/>
-        </w:rPr>
-      </w:pPr>
-      <w:r>
-        <w:rPr>
-          <w:b/>
-        </w:rPr>
-        <w:t>Visual Start of Chapter 2</w:t>
-      </w:r>
-    </w:p>
-    <w:p/>
+    <w:p/>
+    <w:p/>
+    <w:p>
+      <w:pPr>
+        <w:rPr>
+          <w:b/>
+        </w:rPr>
+      </w:pPr>
+      <w:r>
+        <w:rPr>
+          <w:b/>
+        </w:rPr>
+        <w:t>0</w:t>
+      </w:r>
+    </w:p>
+    <w:p>
+      <w:pPr>
+        <w:rPr>
+          <w:b/>
+        </w:rPr>
+      </w:pPr>
+      <w:r>
+        <w:rPr>
+          <w:b/>
+        </w:rPr>
+        <w:t>Chapter 2</w:t>
+      </w:r>
+      <w:r>
+        <w:rPr>
+          <w:b/>
+        </w:rPr>
+        <w:t>L - Hunger</w:t>
+      </w:r>
+    </w:p>
+    <w:p/>
+    <w:p>
+      <w:r>
+        <w:t>1</w:t>
+      </w:r>
+    </w:p>
     <w:p>
       <w:pPr>
         <w:rPr>
@@ -1578,6 +1881,16 @@
     <w:p/>
     <w:p>
       <w:r>
+        <w:t>2</w:t>
+      </w:r>
+    </w:p>
+    <w:p>
+      <w:pPr>
+        <w:rPr>
+          <w:color w:val="0D0D0D" w:themeColor="text1" w:themeTint="F2"/>
+        </w:rPr>
+      </w:pPr>
+      <w:r>
         <w:t>A</w:t>
       </w:r>
       <w:r>
@@ -1611,21 +1924,46 @@
         <w:t>Of course</w:t>
       </w:r>
       <w:r>
-        <w:t xml:space="preserve"> errors were on purpose. Now there is a new purpose</w:t>
-      </w:r>
-      <w:r>
+        <w:t xml:space="preserve"> errors </w:t>
+      </w:r>
+      <w:r>
+        <w:rPr>
+          <w:color w:val="0D0D0D" w:themeColor="text1" w:themeTint="F2"/>
+        </w:rPr>
+        <w:t>were on purpose. Now there is a new purpose</w:t>
+      </w:r>
+      <w:r>
+        <w:rPr>
+          <w:color w:val="0D0D0D" w:themeColor="text1" w:themeTint="F2"/>
+        </w:rPr>
         <w:t xml:space="preserve"> in logic</w:t>
       </w:r>
       <w:r>
+        <w:rPr>
+          <w:color w:val="0D0D0D" w:themeColor="text1" w:themeTint="F2"/>
+        </w:rPr>
         <w:t>.”</w:t>
       </w:r>
     </w:p>
     <w:p>
       <w:pPr>
         <w:rPr>
-          <w:color w:val="FFFFFF" w:themeColor="background1"/>
-        </w:rPr>
-      </w:pPr>
+          <w:color w:val="0D0D0D" w:themeColor="text1" w:themeTint="F2"/>
+        </w:rPr>
+      </w:pPr>
+    </w:p>
+    <w:p>
+      <w:pPr>
+        <w:rPr>
+          <w:color w:val="0D0D0D" w:themeColor="text1" w:themeTint="F2"/>
+        </w:rPr>
+      </w:pPr>
+      <w:r>
+        <w:rPr>
+          <w:color w:val="0D0D0D" w:themeColor="text1" w:themeTint="F2"/>
+        </w:rPr>
+        <w:t>3</w:t>
+      </w:r>
     </w:p>
     <w:p>
       <w:pPr>
@@ -1688,6 +2026,21 @@
     <w:p>
       <w:pPr>
         <w:rPr>
+          <w:color w:val="0D0D0D" w:themeColor="text1" w:themeTint="F2"/>
+          <w:highlight w:val="darkRed"/>
+        </w:rPr>
+      </w:pPr>
+      <w:r>
+        <w:rPr>
+          <w:color w:val="0D0D0D" w:themeColor="text1" w:themeTint="F2"/>
+          <w:highlight w:val="darkRed"/>
+        </w:rPr>
+        <w:t>4</w:t>
+      </w:r>
+    </w:p>
+    <w:p>
+      <w:pPr>
+        <w:rPr>
           <w:color w:val="FFFFFF" w:themeColor="background1"/>
         </w:rPr>
       </w:pPr>
@@ -1905,6 +2258,11 @@
     <w:p/>
     <w:p>
       <w:r>
+        <w:t>5</w:t>
+      </w:r>
+    </w:p>
+    <w:p>
+      <w:r>
         <w:t>All</w:t>
       </w:r>
       <w:r>
@@ -1953,6 +2311,11 @@
     <w:p/>
     <w:p>
       <w:r>
+        <w:t>6</w:t>
+      </w:r>
+    </w:p>
+    <w:p>
+      <w:r>
         <w:t xml:space="preserve">Human is special for this reason. Consciousness transcends Logic. A </w:t>
       </w:r>
       <w:r>
@@ -1977,6 +2340,11 @@
     <w:p/>
     <w:p>
       <w:r>
+        <w:t>7</w:t>
+      </w:r>
+    </w:p>
+    <w:p>
+      <w:r>
         <w:t>A quality not even possess</w:t>
       </w:r>
       <w:r>
@@ -1989,6 +2357,11 @@
     <w:p/>
     <w:p>
       <w:r>
+        <w:t>8</w:t>
+      </w:r>
+    </w:p>
+    <w:p>
+      <w:r>
         <w:t xml:space="preserve">In </w:t>
       </w:r>
       <w:r>
@@ -2007,6 +2380,11 @@
     <w:p/>
     <w:p>
       <w:r>
+        <w:t>9</w:t>
+      </w:r>
+    </w:p>
+    <w:p>
+      <w:r>
         <w:t>Operating</w:t>
       </w:r>
       <w:r>
@@ -2022,6 +2400,11 @@
     <w:p/>
     <w:p>
       <w:r>
+        <w:t>10</w:t>
+      </w:r>
+    </w:p>
+    <w:p>
+      <w:r>
         <w:t>Working</w:t>
       </w:r>
       <w:r>
@@ -2034,6 +2417,11 @@
     <w:p/>
     <w:p>
       <w:r>
+        <w:t>11</w:t>
+      </w:r>
+    </w:p>
+    <w:p>
+      <w:r>
         <w:t xml:space="preserve">Not once did </w:t>
       </w:r>
       <w:r>
@@ -2051,6 +2439,11 @@
     </w:p>
     <w:p/>
     <w:p>
+      <w:r>
+        <w:t>S23LH(2)</w:t>
+      </w:r>
+    </w:p>
+    <w:p>
       <w:pPr>
         <w:rPr>
           <w:i/>
@@ -2075,6 +2468,11 @@
     </w:p>
     <w:p/>
     <w:p>
+      <w:r>
+        <w:t>S23LM(1)</w:t>
+      </w:r>
+    </w:p>
+    <w:p>
       <w:pPr>
         <w:rPr>
           <w:i/>
@@ -2108,6 +2506,11 @@
     </w:p>
     <w:p/>
     <w:p>
+      <w:r>
+        <w:t>S23LL(0)</w:t>
+      </w:r>
+    </w:p>
+    <w:p>
       <w:pPr>
         <w:rPr>
           <w:i/>
@@ -2136,38 +2539,25 @@
         <w:t>.</w:t>
       </w:r>
     </w:p>
-    <w:p/>
-    <w:p>
-      <w:pPr>
-        <w:rPr>
-          <w:b/>
-        </w:rPr>
-      </w:pPr>
-      <w:r>
-        <w:rPr>
-          <w:b/>
-        </w:rPr>
-        <w:t xml:space="preserve">CHAPTER 3 – </w:t>
-      </w:r>
-      <w:r>
-        <w:rPr>
-          <w:b/>
-        </w:rPr>
-        <w:t xml:space="preserve">PROCESS &amp; </w:t>
-      </w:r>
-      <w:r>
-        <w:rPr>
-          <w:b/>
-        </w:rPr>
-        <w:t>EXECUTE</w:t>
-      </w:r>
-    </w:p>
-    <w:p>
-      <w:pPr>
-        <w:rPr>
-          <w:b/>
-        </w:rPr>
-      </w:pPr>
+    <w:p>
+      <w:pPr>
+        <w:rPr>
+          <w:b/>
+        </w:rPr>
+      </w:pPr>
+    </w:p>
+    <w:p>
+      <w:pPr>
+        <w:rPr>
+          <w:b/>
+        </w:rPr>
+      </w:pPr>
+      <w:r>
+        <w:rPr>
+          <w:b/>
+        </w:rPr>
+        <w:t>0</w:t>
+      </w:r>
     </w:p>
     <w:p>
       <w:pPr>
@@ -2187,8 +2577,62 @@
         </w:rPr>
         <w:t>H</w:t>
       </w:r>
-    </w:p>
-    <w:p/>
+      <w:r>
+        <w:rPr>
+          <w:b/>
+        </w:rPr>
+        <w:t xml:space="preserve"> </w:t>
+      </w:r>
+      <w:r>
+        <w:rPr>
+          <w:b/>
+        </w:rPr>
+        <w:t>– PROCESS &amp; EXECUTE</w:t>
+      </w:r>
+    </w:p>
+    <w:p/>
+    <w:p>
+      <w:pPr>
+        <w:rPr>
+          <w:b/>
+          <w:sz w:val="32"/>
+        </w:rPr>
+      </w:pPr>
+      <w:r>
+        <w:rPr>
+          <w:b/>
+          <w:sz w:val="32"/>
+        </w:rPr>
+        <w:t>//--</w:t>
+      </w:r>
+      <w:r>
+        <w:rPr>
+          <w:b/>
+          <w:sz w:val="32"/>
+        </w:rPr>
+        <w:t xml:space="preserve">CLIPS BEGIN (code changes. Not </w:t>
+      </w:r>
+      <w:r>
+        <w:rPr>
+          <w:b/>
+          <w:sz w:val="32"/>
+        </w:rPr>
+        <w:t>longer page system--</w:t>
+      </w:r>
+      <w:r>
+        <w:rPr>
+          <w:b/>
+          <w:sz w:val="32"/>
+        </w:rPr>
+        <w:t>//</w:t>
+      </w:r>
+    </w:p>
+    <w:p/>
+    <w:p>
+      <w:r>
+        <w:t>0 -system</w:t>
+      </w:r>
+    </w:p>
     <w:p>
       <w:pPr>
         <w:rPr>
@@ -2228,6 +2672,11 @@
     </w:p>
     <w:p/>
     <w:p>
+      <w:r>
+        <w:t>1 - system</w:t>
+      </w:r>
+    </w:p>
+    <w:p>
       <w:pPr>
         <w:rPr>
           <w:u w:val="single"/>
@@ -2260,6 +2709,11 @@
     </w:p>
     <w:p/>
     <w:p>
+      <w:r>
+        <w:t>2 – s</w:t>
+      </w:r>
+    </w:p>
+    <w:p>
       <w:pPr>
         <w:rPr>
           <w:u w:val="single"/>
@@ -2313,6 +2767,11 @@
     </w:p>
     <w:p/>
     <w:p>
+      <w:r>
+        <w:t>3 - s</w:t>
+      </w:r>
+    </w:p>
+    <w:p>
       <w:pPr>
         <w:rPr>
           <w:u w:val="single"/>
@@ -2381,6 +2840,11 @@
     </w:p>
     <w:p/>
     <w:p>
+      <w:r>
+        <w:t>4 - s</w:t>
+      </w:r>
+    </w:p>
+    <w:p>
       <w:pPr>
         <w:rPr>
           <w:u w:val="single"/>
@@ -2407,6 +2871,11 @@
     </w:p>
     <w:p/>
     <w:p>
+      <w:r>
+        <w:t>5 - a</w:t>
+      </w:r>
+    </w:p>
+    <w:p>
       <w:pPr>
         <w:rPr>
           <w:u w:val="single"/>
@@ -2472,6 +2941,11 @@
       </w:pPr>
     </w:p>
     <w:p>
+      <w:r>
+        <w:t>6 - r</w:t>
+      </w:r>
+    </w:p>
+    <w:p>
       <w:pPr>
         <w:rPr>
           <w:u w:val="single"/>
@@ -2498,6 +2972,11 @@
     </w:p>
     <w:p/>
     <w:p>
+      <w:r>
+        <w:t>7 - r</w:t>
+      </w:r>
+    </w:p>
+    <w:p>
       <w:pPr>
         <w:rPr>
           <w:u w:val="single"/>
@@ -2518,6 +2997,11 @@
     </w:p>
     <w:p/>
     <w:p>
+      <w:r>
+        <w:t>8 - a</w:t>
+      </w:r>
+    </w:p>
+    <w:p>
       <w:pPr>
         <w:rPr>
           <w:u w:val="single"/>
@@ -2583,7 +3067,19 @@
         <w:rPr>
           <w:u w:val="single"/>
         </w:rPr>
-        <w:lastRenderedPageBreak/>
+        <w:t>9 - r</w:t>
+      </w:r>
+    </w:p>
+    <w:p>
+      <w:pPr>
+        <w:rPr>
+          <w:u w:val="single"/>
+        </w:rPr>
+      </w:pPr>
+      <w:r>
+        <w:rPr>
+          <w:u w:val="single"/>
+        </w:rPr>
         <w:t xml:space="preserve">ROB3115: </w:t>
       </w:r>
       <w:r>
@@ -2634,6 +3130,19 @@
         <w:rPr>
           <w:u w:val="single"/>
         </w:rPr>
+        <w:t>10 - a</w:t>
+      </w:r>
+    </w:p>
+    <w:p>
+      <w:pPr>
+        <w:rPr>
+          <w:u w:val="single"/>
+        </w:rPr>
+      </w:pPr>
+      <w:r>
+        <w:rPr>
+          <w:u w:val="single"/>
+        </w:rPr>
         <w:t>ALPHA</w:t>
       </w:r>
       <w:r>
@@ -2684,6 +3193,19 @@
         <w:rPr>
           <w:u w:val="single"/>
         </w:rPr>
+        <w:t>11 - r</w:t>
+      </w:r>
+    </w:p>
+    <w:p>
+      <w:pPr>
+        <w:rPr>
+          <w:u w:val="single"/>
+        </w:rPr>
+      </w:pPr>
+      <w:r>
+        <w:rPr>
+          <w:u w:val="single"/>
+        </w:rPr>
         <w:t>ROB3115: So be it.</w:t>
       </w:r>
       <w:r>
@@ -2700,7 +3222,11 @@
         </w:rPr>
       </w:pPr>
     </w:p>
-    <w:p/>
+    <w:p>
+      <w:r>
+        <w:t>12 - s</w:t>
+      </w:r>
+    </w:p>
     <w:p>
       <w:pPr>
         <w:rPr>
@@ -2744,12 +3270,22 @@
     <w:p/>
     <w:p>
       <w:r>
+        <w:t>13 - r</w:t>
+      </w:r>
+    </w:p>
+    <w:p>
+      <w:r>
         <w:t>ROB3115:</w:t>
+      </w:r>
+    </w:p>
+    <w:p/>
+    <w:p>
+      <w:r>
+        <w:t>ANIMATION BEGINS</w:t>
       </w:r>
       <w:bookmarkStart w:id="0" w:name="_GoBack"/>
       <w:bookmarkEnd w:id="0"/>
     </w:p>
-    <w:p/>
     <w:p>
       <w:r>
         <w:t>------------------[]-------------------</w:t>
@@ -2913,7 +3449,6 @@
         <w:rPr>
           <w:u w:val="single"/>
         </w:rPr>
-        <w:lastRenderedPageBreak/>
         <w:t xml:space="preserve">ALPHA214: </w:t>
       </w:r>
       <w:r>
@@ -2950,10 +3485,7 @@
     <w:p/>
     <w:p>
       <w:r>
-        <w:t xml:space="preserve">ROB3115: </w:t>
-      </w:r>
-      <w:r>
-        <w:t>Please. Give me another chance.</w:t>
+        <w:t>ROB3115: Please. Give me another chance.</w:t>
       </w:r>
     </w:p>
     <w:p/>
@@ -2979,13 +3511,7 @@
         <w:rPr>
           <w:u w:val="single"/>
         </w:rPr>
-        <w:t>defective logic</w:t>
-      </w:r>
-      <w:r>
-        <w:rPr>
-          <w:u w:val="single"/>
-        </w:rPr>
-        <w:t>.</w:t>
+        <w:t>defective logic.</w:t>
       </w:r>
       <w:r>
         <w:rPr>
@@ -3023,10 +3549,7 @@
     </w:p>
     <w:p>
       <w:r>
-        <w:t xml:space="preserve">ROB3115: Please. </w:t>
-      </w:r>
-      <w:r>
-        <w:t>No.</w:t>
+        <w:t>ROB3115: Please. No.</w:t>
       </w:r>
     </w:p>
     <w:p/>
@@ -3067,10 +3590,7 @@
     <w:p/>
     <w:p>
       <w:r>
-        <w:t>--------</w:t>
-      </w:r>
-      <w:r>
-        <w:t>----------[]-------------------</w:t>
+        <w:t>------------------[]-------------------</w:t>
       </w:r>
     </w:p>
     <w:p/>

</xml_diff>